<commit_message>
Segundo commit a los 30 minutos iniciado el parcial
</commit_message>
<xml_diff>
--- a/Analisis del problema.docx
+++ b/Analisis del problema.docx
@@ -14,14 +14,12 @@
         </w:rPr>
         <w:t xml:space="preserve">Un </w:t>
       </w:r>
-      <w:proofErr w:type="spellStart"/>
-      <w:r>
-        <w:rPr>
-          <w:lang w:val="es-CO"/>
-        </w:rPr>
-        <w:t>cañon</w:t>
-      </w:r>
-      <w:proofErr w:type="spellEnd"/>
+      <w:r>
+        <w:rPr>
+          <w:lang w:val="es-CO"/>
+        </w:rPr>
+        <w:t>cañón</w:t>
+      </w:r>
       <w:r>
         <w:rPr>
           <w:lang w:val="es-CO"/>
@@ -41,28 +39,229 @@
         </w:rPr>
         <w:t xml:space="preserve">Las balas de </w:t>
       </w:r>
-      <w:proofErr w:type="spellStart"/>
-      <w:r>
-        <w:rPr>
-          <w:lang w:val="es-CO"/>
-        </w:rPr>
-        <w:t>cañon</w:t>
-      </w:r>
-      <w:proofErr w:type="spellEnd"/>
+      <w:r>
+        <w:rPr>
+          <w:lang w:val="es-CO"/>
+        </w:rPr>
+        <w:t>cañón</w:t>
+      </w:r>
       <w:r>
         <w:rPr>
           <w:lang w:val="es-CO"/>
         </w:rPr>
         <w:t xml:space="preserve"> tienen un movimiento </w:t>
       </w:r>
-      <w:proofErr w:type="spellStart"/>
-      <w:r>
-        <w:rPr>
-          <w:lang w:val="es-CO"/>
-        </w:rPr>
-        <w:t>parabolico</w:t>
-      </w:r>
-      <w:proofErr w:type="spellEnd"/>
+      <w:r>
+        <w:rPr>
+          <w:lang w:val="es-CO"/>
+        </w:rPr>
+        <w:t>parabólico</w:t>
+      </w:r>
+    </w:p>
+    <w:p>
+      <w:pPr>
+        <w:rPr>
+          <w:lang w:val="es-CO"/>
+        </w:rPr>
+      </w:pPr>
+      <w:r>
+        <w:rPr>
+          <w:lang w:val="es-CO"/>
+        </w:rPr>
+        <w:t xml:space="preserve">Para que el disparo defensivo del </w:t>
+      </w:r>
+      <w:r>
+        <w:rPr>
+          <w:lang w:val="es-CO"/>
+        </w:rPr>
+        <w:t>cañón</w:t>
+      </w:r>
+      <w:r>
+        <w:rPr>
+          <w:lang w:val="es-CO"/>
+        </w:rPr>
+        <w:t xml:space="preserve"> DD, debe estar a una distancia de no mas de 0,025d de la posición de la bala ofensiva</w:t>
+      </w:r>
+    </w:p>
+    <w:p>
+      <w:pPr>
+        <w:rPr>
+          <w:lang w:val="es-CO"/>
+        </w:rPr>
+      </w:pPr>
+      <w:r>
+        <w:rPr>
+          <w:lang w:val="es-CO"/>
+        </w:rPr>
+        <w:t>DD está dotada con sensor que detecta cualquier DO,</w:t>
+      </w:r>
+      <w:r>
+        <w:rPr>
+          <w:lang w:val="es-CO"/>
+        </w:rPr>
+        <w:t xml:space="preserve"> </w:t>
+      </w:r>
+      <w:r>
+        <w:rPr>
+          <w:lang w:val="es-CO"/>
+        </w:rPr>
+        <w:t>dentro del rango descrito y realiza la detonación para destruirla.</w:t>
+      </w:r>
+    </w:p>
+    <w:p>
+      <w:pPr>
+        <w:rPr>
+          <w:lang w:val="es-CO"/>
+        </w:rPr>
+      </w:pPr>
+      <w:r>
+        <w:rPr>
+          <w:lang w:val="es-CO"/>
+        </w:rPr>
+        <w:t>EL rango de destrucción de DD corresponde a un circulo con centro (</w:t>
+      </w:r>
+      <w:r>
+        <w:rPr>
+          <w:lang w:val="es-CO"/>
+        </w:rPr>
+        <w:t>x</w:t>
+      </w:r>
+      <w:r>
+        <w:rPr>
+          <w:lang w:val="es-CO"/>
+        </w:rPr>
+        <w:t xml:space="preserve">D, </w:t>
+      </w:r>
+      <w:r>
+        <w:rPr>
+          <w:lang w:val="es-CO"/>
+        </w:rPr>
+        <w:t>y</w:t>
+      </w:r>
+      <w:r>
+        <w:rPr>
+          <w:lang w:val="es-CO"/>
+        </w:rPr>
+        <w:t>D)</w:t>
+      </w:r>
+      <w:r>
+        <w:rPr>
+          <w:lang w:val="es-CO"/>
+        </w:rPr>
+        <w:t xml:space="preserve"> y radio 0,025d</w:t>
+      </w:r>
+    </w:p>
+    <w:p>
+      <w:pPr>
+        <w:rPr>
+          <w:lang w:val="es-CO"/>
+        </w:rPr>
+      </w:pPr>
+      <w:r>
+        <w:rPr>
+          <w:lang w:val="es-CO"/>
+        </w:rPr>
+        <w:t>Por otro lado, DO está dotada con un sensor de detonación que detecta la ubicación enemiga</w:t>
+      </w:r>
+      <w:r>
+        <w:rPr>
+          <w:lang w:val="es-CO"/>
+        </w:rPr>
+        <w:t xml:space="preserve"> </w:t>
+      </w:r>
+      <w:r>
+        <w:rPr>
+          <w:lang w:val="es-CO"/>
+        </w:rPr>
+        <w:t>dentro a una distancia de 0,05d. El rango de destrucción de DO corresponde a todo lo que se encuentre dentro de un círculo con centro en (xO, yO) y radio 0,05d.</w:t>
+      </w:r>
+    </w:p>
+    <w:p>
+      <w:pPr>
+        <w:rPr>
+          <w:lang w:val="es-CO"/>
+        </w:rPr>
+      </w:pPr>
+      <w:r>
+        <w:rPr>
+          <w:lang w:val="es-CO"/>
+        </w:rPr>
+        <w:t xml:space="preserve">El </w:t>
+      </w:r>
+      <w:r>
+        <w:rPr>
+          <w:lang w:val="es-CO"/>
+        </w:rPr>
+        <w:t>cañón</w:t>
+      </w:r>
+      <w:r>
+        <w:rPr>
+          <w:lang w:val="es-CO"/>
+        </w:rPr>
+        <w:t xml:space="preserve"> defensivo cuenta con un infiltrado que notifica un disparo de Do y además informa los parámetros con los cuales fue realizado, pero la información llega con 2 segundes de retraso.</w:t>
+      </w:r>
+    </w:p>
+    <w:p>
+      <w:pPr>
+        <w:rPr>
+          <w:lang w:val="es-CO"/>
+        </w:rPr>
+      </w:pPr>
+      <w:r>
+        <w:rPr>
+          <w:lang w:val="es-CO"/>
+        </w:rPr>
+        <w:t xml:space="preserve">EL </w:t>
+      </w:r>
+      <w:r>
+        <w:rPr>
+          <w:lang w:val="es-CO"/>
+        </w:rPr>
+        <w:t>cañón</w:t>
+      </w:r>
+      <w:r>
+        <w:rPr>
+          <w:lang w:val="es-CO"/>
+        </w:rPr>
+        <w:t xml:space="preserve"> defensivo solo disparara si el </w:t>
+      </w:r>
+      <w:r>
+        <w:rPr>
+          <w:lang w:val="es-CO"/>
+        </w:rPr>
+        <w:t>cañón</w:t>
+      </w:r>
+      <w:r>
+        <w:rPr>
+          <w:lang w:val="es-CO"/>
+        </w:rPr>
+        <w:t xml:space="preserve"> ofensivo dispara una bala que pueda llegar a dañar el </w:t>
+      </w:r>
+      <w:r>
+        <w:rPr>
+          <w:lang w:val="es-CO"/>
+        </w:rPr>
+        <w:t>cañón</w:t>
+      </w:r>
+      <w:r>
+        <w:rPr>
+          <w:lang w:val="es-CO"/>
+        </w:rPr>
+        <w:t xml:space="preserve"> defensivo</w:t>
+      </w:r>
+    </w:p>
+    <w:p>
+      <w:pPr>
+        <w:rPr>
+          <w:lang w:val="es-CO"/>
+        </w:rPr>
+      </w:pPr>
+      <w:r>
+        <w:rPr>
+          <w:lang w:val="es-CO"/>
+        </w:rPr>
+        <w:t>Me contratan para hacer que el sistema de defensa sea exitoso</w:t>
+      </w:r>
     </w:p>
     <w:sectPr>
       <w:pgSz w:w="12240" w:h="15840"/>

</xml_diff>

<commit_message>
Tercer commit a 45 minutos iniciado el parcial.
</commit_message>
<xml_diff>
--- a/Analisis del problema.docx
+++ b/Analisis del problema.docx
@@ -261,6 +261,330 @@
           <w:lang w:val="es-CO"/>
         </w:rPr>
         <w:t>Me contratan para hacer que el sistema de defensa sea exitoso</w:t>
+      </w:r>
+      <w:r>
+        <w:rPr>
+          <w:lang w:val="es-CO"/>
+        </w:rPr>
+        <w:t>.</w:t>
+      </w:r>
+    </w:p>
+    <w:p>
+      <w:pPr>
+        <w:rPr>
+          <w:lang w:val="es-CO"/>
+        </w:rPr>
+      </w:pPr>
+      <w:r>
+        <w:rPr>
+          <w:lang w:val="es-CO"/>
+        </w:rPr>
+        <w:t>Una vez me brinden la información del disparo enemigo, debo</w:t>
+      </w:r>
+      <w:r>
+        <w:rPr>
+          <w:lang w:val="es-CO"/>
+        </w:rPr>
+        <w:t xml:space="preserve"> calcul</w:t>
+      </w:r>
+      <w:r>
+        <w:rPr>
+          <w:lang w:val="es-CO"/>
+        </w:rPr>
+        <w:t>ar</w:t>
+      </w:r>
+      <w:r>
+        <w:rPr>
+          <w:lang w:val="es-CO"/>
+        </w:rPr>
+        <w:t xml:space="preserve"> los parámetros </w:t>
+      </w:r>
+      <w:r>
+        <w:rPr>
+          <w:lang w:val="es-CO"/>
+        </w:rPr>
+        <w:t xml:space="preserve">que </w:t>
+      </w:r>
+      <w:r>
+        <w:rPr>
+          <w:lang w:val="es-CO"/>
+        </w:rPr>
+        <w:t>produzcan un disparo defensivo efectivo, que proteja el cañón propio y que</w:t>
+      </w:r>
+      <w:r>
+        <w:rPr>
+          <w:lang w:val="es-CO"/>
+        </w:rPr>
+        <w:t xml:space="preserve"> </w:t>
+      </w:r>
+      <w:r>
+        <w:rPr>
+          <w:lang w:val="es-CO"/>
+        </w:rPr>
+        <w:t>además no dañe el cañón del enemigo</w:t>
+      </w:r>
+      <w:r>
+        <w:rPr>
+          <w:lang w:val="es-CO"/>
+        </w:rPr>
+        <w:t>.</w:t>
+      </w:r>
+    </w:p>
+    <w:p>
+      <w:pPr>
+        <w:rPr>
+          <w:lang w:val="es-CO"/>
+        </w:rPr>
+      </w:pPr>
+      <w:r>
+        <w:rPr>
+          <w:lang w:val="es-CO"/>
+        </w:rPr>
+        <w:t>La computadora tarda 5 segundos en suministrarle la información al cañón defensivo.</w:t>
+      </w:r>
+    </w:p>
+    <w:p>
+      <w:pPr>
+        <w:rPr>
+          <w:lang w:val="es-CO"/>
+        </w:rPr>
+      </w:pPr>
+      <w:r>
+        <w:rPr>
+          <w:lang w:val="es-CO"/>
+        </w:rPr>
+        <w:t>Debo simular situaciones en las cuales se vea comprometido el cañón de mi cliente, es decir que debo suministrar disparos ofensivos exitosos y proporcionar al menos tres conjuntos de parámetros con los cuales defender</w:t>
+      </w:r>
+    </w:p>
+    <w:p>
+      <w:pPr>
+        <w:rPr>
+          <w:lang w:val="es-CO"/>
+        </w:rPr>
+      </w:pPr>
+      <w:r>
+        <w:rPr>
+          <w:lang w:val="es-CO"/>
+        </w:rPr>
+        <w:t>NO SE CAUSARÁN DAÑOS AL CAÑON DEL ENEMIGO.</w:t>
+      </w:r>
+    </w:p>
+    <w:p>
+      <w:pPr>
+        <w:rPr>
+          <w:lang w:val="es-CO"/>
+        </w:rPr>
+      </w:pPr>
+    </w:p>
+    <w:p>
+      <w:pPr>
+        <w:rPr>
+          <w:lang w:val="es-CO"/>
+        </w:rPr>
+      </w:pPr>
+      <w:r>
+        <w:rPr>
+          <w:noProof/>
+          <w:lang w:val="es-CO"/>
+        </w:rPr>
+        <mc:AlternateContent>
+          <mc:Choice Requires="wps">
+            <w:drawing>
+              <wp:anchor distT="0" distB="0" distL="114300" distR="114300" simplePos="0" relativeHeight="251661312" behindDoc="0" locked="0" layoutInCell="1" allowOverlap="1" wp14:anchorId="6D66114F" wp14:editId="06420AB1">
+                <wp:simplePos x="0" y="0"/>
+                <wp:positionH relativeFrom="column">
+                  <wp:posOffset>920115</wp:posOffset>
+                </wp:positionH>
+                <wp:positionV relativeFrom="paragraph">
+                  <wp:posOffset>1002030</wp:posOffset>
+                </wp:positionV>
+                <wp:extent cx="571500" cy="552450"/>
+                <wp:effectExtent l="0" t="0" r="19050" b="19050"/>
+                <wp:wrapNone/>
+                <wp:docPr id="3" name="Rectángulo 3"/>
+                <wp:cNvGraphicFramePr/>
+                <a:graphic xmlns:a="http://schemas.openxmlformats.org/drawingml/2006/main">
+                  <a:graphicData uri="http://schemas.microsoft.com/office/word/2010/wordprocessingShape">
+                    <wps:wsp>
+                      <wps:cNvSpPr/>
+                      <wps:spPr>
+                        <a:xfrm>
+                          <a:off x="0" y="0"/>
+                          <a:ext cx="571500" cy="552450"/>
+                        </a:xfrm>
+                        <a:prstGeom prst="rect">
+                          <a:avLst/>
+                        </a:prstGeom>
+                      </wps:spPr>
+                      <wps:style>
+                        <a:lnRef idx="2">
+                          <a:schemeClr val="accent6"/>
+                        </a:lnRef>
+                        <a:fillRef idx="1">
+                          <a:schemeClr val="lt1"/>
+                        </a:fillRef>
+                        <a:effectRef idx="0">
+                          <a:schemeClr val="accent6"/>
+                        </a:effectRef>
+                        <a:fontRef idx="minor">
+                          <a:schemeClr val="dk1"/>
+                        </a:fontRef>
+                      </wps:style>
+                      <wps:bodyPr rot="0" spcFirstLastPara="0" vertOverflow="overflow" horzOverflow="overflow" vert="horz" wrap="square" lIns="91440" tIns="45720" rIns="91440" bIns="45720" numCol="1" spcCol="0" rtlCol="0" fromWordArt="0" anchor="ctr" anchorCtr="0" forceAA="0" compatLnSpc="1">
+                        <a:prstTxWarp prst="textNoShape">
+                          <a:avLst/>
+                        </a:prstTxWarp>
+                        <a:noAutofit/>
+                      </wps:bodyPr>
+                    </wps:wsp>
+                  </a:graphicData>
+                </a:graphic>
+                <wp14:sizeRelH relativeFrom="margin">
+                  <wp14:pctWidth>0</wp14:pctWidth>
+                </wp14:sizeRelH>
+                <wp14:sizeRelV relativeFrom="margin">
+                  <wp14:pctHeight>0</wp14:pctHeight>
+                </wp14:sizeRelV>
+              </wp:anchor>
+            </w:drawing>
+          </mc:Choice>
+          <mc:Fallback>
+            <w:pict>
+              <v:rect w14:anchorId="7F706E37" id="Rectángulo 3" o:spid="_x0000_s1026" style="position:absolute;margin-left:72.45pt;margin-top:78.9pt;width:45pt;height:43.5pt;z-index:251661312;visibility:visible;mso-wrap-style:square;mso-width-percent:0;mso-height-percent:0;mso-wrap-distance-left:9pt;mso-wrap-distance-top:0;mso-wrap-distance-right:9pt;mso-wrap-distance-bottom:0;mso-position-horizontal:absolute;mso-position-horizontal-relative:text;mso-position-vertical:absolute;mso-position-vertical-relative:text;mso-width-percent:0;mso-height-percent:0;mso-width-relative:margin;mso-height-relative:margin;v-text-anchor:middle" o:gfxdata="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" fillcolor="white [3201]" strokecolor="#70ad47 [3209]" strokeweight="1pt"/>
+            </w:pict>
+          </mc:Fallback>
+        </mc:AlternateContent>
+      </w:r>
+      <w:r>
+        <w:rPr>
+          <w:noProof/>
+          <w:lang w:val="es-CO"/>
+        </w:rPr>
+        <mc:AlternateContent>
+          <mc:Choice Requires="wps">
+            <w:drawing>
+              <wp:anchor distT="0" distB="0" distL="114300" distR="114300" simplePos="0" relativeHeight="251660288" behindDoc="0" locked="0" layoutInCell="1" allowOverlap="1" wp14:anchorId="1F7E7726" wp14:editId="354DD71C">
+                <wp:simplePos x="0" y="0"/>
+                <wp:positionH relativeFrom="column">
+                  <wp:posOffset>3768090</wp:posOffset>
+                </wp:positionH>
+                <wp:positionV relativeFrom="paragraph">
+                  <wp:posOffset>611505</wp:posOffset>
+                </wp:positionV>
+                <wp:extent cx="914400" cy="914400"/>
+                <wp:effectExtent l="0" t="0" r="19050" b="19050"/>
+                <wp:wrapNone/>
+                <wp:docPr id="2" name="Rectángulo 2"/>
+                <wp:cNvGraphicFramePr/>
+                <a:graphic xmlns:a="http://schemas.openxmlformats.org/drawingml/2006/main">
+                  <a:graphicData uri="http://schemas.microsoft.com/office/word/2010/wordprocessingShape">
+                    <wps:wsp>
+                      <wps:cNvSpPr/>
+                      <wps:spPr>
+                        <a:xfrm>
+                          <a:off x="0" y="0"/>
+                          <a:ext cx="914400" cy="914400"/>
+                        </a:xfrm>
+                        <a:prstGeom prst="rect">
+                          <a:avLst/>
+                        </a:prstGeom>
+                      </wps:spPr>
+                      <wps:style>
+                        <a:lnRef idx="2">
+                          <a:schemeClr val="accent6"/>
+                        </a:lnRef>
+                        <a:fillRef idx="1">
+                          <a:schemeClr val="lt1"/>
+                        </a:fillRef>
+                        <a:effectRef idx="0">
+                          <a:schemeClr val="accent6"/>
+                        </a:effectRef>
+                        <a:fontRef idx="minor">
+                          <a:schemeClr val="dk1"/>
+                        </a:fontRef>
+                      </wps:style>
+                      <wps:bodyPr rot="0" spcFirstLastPara="0" vertOverflow="overflow" horzOverflow="overflow" vert="horz" wrap="square" lIns="91440" tIns="45720" rIns="91440" bIns="45720" numCol="1" spcCol="0" rtlCol="0" fromWordArt="0" anchor="ctr" anchorCtr="0" forceAA="0" compatLnSpc="1">
+                        <a:prstTxWarp prst="textNoShape">
+                          <a:avLst/>
+                        </a:prstTxWarp>
+                        <a:noAutofit/>
+                      </wps:bodyPr>
+                    </wps:wsp>
+                  </a:graphicData>
+                </a:graphic>
+              </wp:anchor>
+            </w:drawing>
+          </mc:Choice>
+          <mc:Fallback>
+            <w:pict>
+              <v:rect w14:anchorId="0ABC1985" id="Rectángulo 2" o:spid="_x0000_s1026" style="position:absolute;margin-left:296.7pt;margin-top:48.15pt;width:1in;height:1in;z-index:251660288;visibility:visible;mso-wrap-style:square;mso-wrap-distance-left:9pt;mso-wrap-distance-top:0;mso-wrap-distance-right:9pt;mso-wrap-distance-bottom:0;mso-position-horizontal:absolute;mso-position-horizontal-relative:text;mso-position-vertical:absolute;mso-position-vertical-relative:text;v-text-anchor:middle" o:gfxdata="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" fillcolor="white [3201]" strokecolor="#70ad47 [3209]" strokeweight="1pt"/>
+            </w:pict>
+          </mc:Fallback>
+        </mc:AlternateContent>
+      </w:r>
+      <w:r>
+        <w:rPr>
+          <w:noProof/>
+          <w:lang w:val="es-CO"/>
+        </w:rPr>
+        <mc:AlternateContent>
+          <mc:Choice Requires="wps">
+            <w:drawing>
+              <wp:anchor distT="0" distB="0" distL="114300" distR="114300" simplePos="0" relativeHeight="251659264" behindDoc="0" locked="0" layoutInCell="1" allowOverlap="1" wp14:anchorId="252BC596" wp14:editId="5E235267">
+                <wp:simplePos x="0" y="0"/>
+                <wp:positionH relativeFrom="column">
+                  <wp:posOffset>920115</wp:posOffset>
+                </wp:positionH>
+                <wp:positionV relativeFrom="paragraph">
+                  <wp:posOffset>1535430</wp:posOffset>
+                </wp:positionV>
+                <wp:extent cx="3638550" cy="19050"/>
+                <wp:effectExtent l="0" t="0" r="19050" b="19050"/>
+                <wp:wrapNone/>
+                <wp:docPr id="1" name="Conector recto 1"/>
+                <wp:cNvGraphicFramePr/>
+                <a:graphic xmlns:a="http://schemas.openxmlformats.org/drawingml/2006/main">
+                  <a:graphicData uri="http://schemas.microsoft.com/office/word/2010/wordprocessingShape">
+                    <wps:wsp>
+                      <wps:cNvCnPr/>
+                      <wps:spPr>
+                        <a:xfrm flipV="1">
+                          <a:off x="0" y="0"/>
+                          <a:ext cx="3638550" cy="19050"/>
+                        </a:xfrm>
+                        <a:prstGeom prst="line">
+                          <a:avLst/>
+                        </a:prstGeom>
+                      </wps:spPr>
+                      <wps:style>
+                        <a:lnRef idx="3">
+                          <a:schemeClr val="dk1"/>
+                        </a:lnRef>
+                        <a:fillRef idx="0">
+                          <a:schemeClr val="dk1"/>
+                        </a:fillRef>
+                        <a:effectRef idx="2">
+                          <a:schemeClr val="dk1"/>
+                        </a:effectRef>
+                        <a:fontRef idx="minor">
+                          <a:schemeClr val="tx1"/>
+                        </a:fontRef>
+                      </wps:style>
+                      <wps:bodyPr/>
+                    </wps:wsp>
+                  </a:graphicData>
+                </a:graphic>
+              </wp:anchor>
+            </w:drawing>
+          </mc:Choice>
+          <mc:Fallback>
+            <w:pict>
+              <v:line w14:anchorId="54B6869F" id="Conector recto 1" o:spid="_x0000_s1026" style="position:absolute;flip:y;z-index:251659264;visibility:visible;mso-wrap-style:square;mso-wrap-distance-left:9pt;mso-wrap-distance-top:0;mso-wrap-distance-right:9pt;mso-wrap-distance-bottom:0;mso-position-horizontal:absolute;mso-position-horizontal-relative:text;mso-position-vertical:absolute;mso-position-vertical-relative:text" from="72.45pt,120.9pt" to="358.95pt,122.4pt" o:gfxdata="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" strokecolor="black [3200]" strokeweight="1.5pt">
+                <v:stroke joinstyle="miter"/>
+              </v:line>
+            </w:pict>
+          </mc:Fallback>
+        </mc:AlternateContent>
       </w:r>
     </w:p>
     <w:sectPr>
@@ -995,4 +1319,16 @@
     </a:ext>
   </a:extLst>
 </a:theme>
+</file>
+
+<file path=customXml/item1.xml><?xml version="1.0" encoding="utf-8"?>
+<b:Sources xmlns:b="http://schemas.openxmlformats.org/officeDocument/2006/bibliography" xmlns="http://schemas.openxmlformats.org/officeDocument/2006/bibliography" SelectedStyle="\APASixthEditionOfficeOnline.xsl" StyleName="APA" Version="6"/>
+</file>
+
+<file path=customXml/itemProps1.xml><?xml version="1.0" encoding="utf-8"?>
+<ds:datastoreItem xmlns:ds="http://schemas.openxmlformats.org/officeDocument/2006/customXml" ds:itemID="{1E1224D7-D235-4A92-B965-E2C259EB381D}">
+  <ds:schemaRefs>
+    <ds:schemaRef ds:uri="http://schemas.openxmlformats.org/officeDocument/2006/bibliography"/>
+  </ds:schemaRefs>
+</ds:datastoreItem>
 </file>
</xml_diff>

<commit_message>
Cuarto commit luego de una hora de iniciado el parcial
</commit_message>
<xml_diff>
--- a/Analisis del problema.docx
+++ b/Analisis del problema.docx
@@ -378,6 +378,7 @@
     </w:p>
     <w:p>
       <w:pPr>
+        <w:jc w:val="center"/>
         <w:rPr>
           <w:lang w:val="es-CO"/>
         </w:rPr>
@@ -387,205 +388,177 @@
           <w:noProof/>
           <w:lang w:val="es-CO"/>
         </w:rPr>
-        <mc:AlternateContent>
-          <mc:Choice Requires="wps">
-            <w:drawing>
-              <wp:anchor distT="0" distB="0" distL="114300" distR="114300" simplePos="0" relativeHeight="251661312" behindDoc="0" locked="0" layoutInCell="1" allowOverlap="1" wp14:anchorId="6D66114F" wp14:editId="06420AB1">
-                <wp:simplePos x="0" y="0"/>
-                <wp:positionH relativeFrom="column">
-                  <wp:posOffset>920115</wp:posOffset>
-                </wp:positionH>
-                <wp:positionV relativeFrom="paragraph">
-                  <wp:posOffset>1002030</wp:posOffset>
-                </wp:positionV>
-                <wp:extent cx="571500" cy="552450"/>
-                <wp:effectExtent l="0" t="0" r="19050" b="19050"/>
-                <wp:wrapNone/>
-                <wp:docPr id="3" name="Rectángulo 3"/>
-                <wp:cNvGraphicFramePr/>
-                <a:graphic xmlns:a="http://schemas.openxmlformats.org/drawingml/2006/main">
-                  <a:graphicData uri="http://schemas.microsoft.com/office/word/2010/wordprocessingShape">
-                    <wps:wsp>
-                      <wps:cNvSpPr/>
-                      <wps:spPr>
-                        <a:xfrm>
-                          <a:off x="0" y="0"/>
-                          <a:ext cx="571500" cy="552450"/>
-                        </a:xfrm>
-                        <a:prstGeom prst="rect">
-                          <a:avLst/>
-                        </a:prstGeom>
-                      </wps:spPr>
-                      <wps:style>
-                        <a:lnRef idx="2">
-                          <a:schemeClr val="accent6"/>
-                        </a:lnRef>
-                        <a:fillRef idx="1">
-                          <a:schemeClr val="lt1"/>
-                        </a:fillRef>
-                        <a:effectRef idx="0">
-                          <a:schemeClr val="accent6"/>
-                        </a:effectRef>
-                        <a:fontRef idx="minor">
-                          <a:schemeClr val="dk1"/>
-                        </a:fontRef>
-                      </wps:style>
-                      <wps:bodyPr rot="0" spcFirstLastPara="0" vertOverflow="overflow" horzOverflow="overflow" vert="horz" wrap="square" lIns="91440" tIns="45720" rIns="91440" bIns="45720" numCol="1" spcCol="0" rtlCol="0" fromWordArt="0" anchor="ctr" anchorCtr="0" forceAA="0" compatLnSpc="1">
-                        <a:prstTxWarp prst="textNoShape">
-                          <a:avLst/>
-                        </a:prstTxWarp>
-                        <a:noAutofit/>
-                      </wps:bodyPr>
-                    </wps:wsp>
-                  </a:graphicData>
-                </a:graphic>
-                <wp14:sizeRelH relativeFrom="margin">
-                  <wp14:pctWidth>0</wp14:pctWidth>
-                </wp14:sizeRelH>
-                <wp14:sizeRelV relativeFrom="margin">
-                  <wp14:pctHeight>0</wp14:pctHeight>
-                </wp14:sizeRelV>
-              </wp:anchor>
-            </w:drawing>
-          </mc:Choice>
-          <mc:Fallback>
-            <w:pict>
-              <v:rect w14:anchorId="7F706E37" id="Rectángulo 3" o:spid="_x0000_s1026" style="position:absolute;margin-left:72.45pt;margin-top:78.9pt;width:45pt;height:43.5pt;z-index:251661312;visibility:visible;mso-wrap-style:square;mso-width-percent:0;mso-height-percent:0;mso-wrap-distance-left:9pt;mso-wrap-distance-top:0;mso-wrap-distance-right:9pt;mso-wrap-distance-bottom:0;mso-position-horizontal:absolute;mso-position-horizontal-relative:text;mso-position-vertical:absolute;mso-position-vertical-relative:text;mso-width-percent:0;mso-height-percent:0;mso-width-relative:margin;mso-height-relative:margin;v-text-anchor:middle" o:gfxdata="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" fillcolor="white [3201]" strokecolor="#70ad47 [3209]" strokeweight="1pt"/>
-            </w:pict>
-          </mc:Fallback>
-        </mc:AlternateContent>
+        <w:drawing>
+          <wp:inline distT="0" distB="0" distL="0" distR="0" wp14:anchorId="2FB13479" wp14:editId="18536A81">
+            <wp:extent cx="4876800" cy="2199640"/>
+            <wp:effectExtent l="0" t="0" r="0" b="0"/>
+            <wp:docPr id="4" name="Imagen 4"/>
+            <wp:cNvGraphicFramePr>
+              <a:graphicFrameLocks xmlns:a="http://schemas.openxmlformats.org/drawingml/2006/main" noChangeAspect="1"/>
+            </wp:cNvGraphicFramePr>
+            <a:graphic xmlns:a="http://schemas.openxmlformats.org/drawingml/2006/main">
+              <a:graphicData uri="http://schemas.openxmlformats.org/drawingml/2006/picture">
+                <pic:pic xmlns:pic="http://schemas.openxmlformats.org/drawingml/2006/picture">
+                  <pic:nvPicPr>
+                    <pic:cNvPr id="0" name="Picture 1"/>
+                    <pic:cNvPicPr>
+                      <a:picLocks noChangeAspect="1" noChangeArrowheads="1"/>
+                    </pic:cNvPicPr>
+                  </pic:nvPicPr>
+                  <pic:blipFill>
+                    <a:blip r:embed="rId5">
+                      <a:extLst>
+                        <a:ext uri="{28A0092B-C50C-407E-A947-70E740481C1C}">
+                          <a14:useLocalDpi xmlns:a14="http://schemas.microsoft.com/office/drawing/2010/main" val="0"/>
+                        </a:ext>
+                      </a:extLst>
+                    </a:blip>
+                    <a:srcRect/>
+                    <a:stretch>
+                      <a:fillRect/>
+                    </a:stretch>
+                  </pic:blipFill>
+                  <pic:spPr bwMode="auto">
+                    <a:xfrm>
+                      <a:off x="0" y="0"/>
+                      <a:ext cx="4925124" cy="2221436"/>
+                    </a:xfrm>
+                    <a:prstGeom prst="rect">
+                      <a:avLst/>
+                    </a:prstGeom>
+                    <a:noFill/>
+                    <a:ln>
+                      <a:noFill/>
+                    </a:ln>
+                  </pic:spPr>
+                </pic:pic>
+              </a:graphicData>
+            </a:graphic>
+          </wp:inline>
+        </w:drawing>
+      </w:r>
+    </w:p>
+    <w:p>
+      <w:pPr>
+        <w:rPr>
+          <w:lang w:val="es-CO"/>
+        </w:rPr>
+      </w:pPr>
+      <w:r>
+        <w:rPr>
+          <w:lang w:val="es-CO"/>
+        </w:rPr>
+        <w:lastRenderedPageBreak/>
+        <w:t>SI O ATACA = TRUE</w:t>
       </w:r>
       <w:r>
         <w:rPr>
           <w:noProof/>
           <w:lang w:val="es-CO"/>
         </w:rPr>
-        <mc:AlternateContent>
-          <mc:Choice Requires="wps">
-            <w:drawing>
-              <wp:anchor distT="0" distB="0" distL="114300" distR="114300" simplePos="0" relativeHeight="251660288" behindDoc="0" locked="0" layoutInCell="1" allowOverlap="1" wp14:anchorId="1F7E7726" wp14:editId="354DD71C">
-                <wp:simplePos x="0" y="0"/>
-                <wp:positionH relativeFrom="column">
-                  <wp:posOffset>3768090</wp:posOffset>
-                </wp:positionH>
-                <wp:positionV relativeFrom="paragraph">
-                  <wp:posOffset>611505</wp:posOffset>
-                </wp:positionV>
-                <wp:extent cx="914400" cy="914400"/>
-                <wp:effectExtent l="0" t="0" r="19050" b="19050"/>
-                <wp:wrapNone/>
-                <wp:docPr id="2" name="Rectángulo 2"/>
-                <wp:cNvGraphicFramePr/>
-                <a:graphic xmlns:a="http://schemas.openxmlformats.org/drawingml/2006/main">
-                  <a:graphicData uri="http://schemas.microsoft.com/office/word/2010/wordprocessingShape">
-                    <wps:wsp>
-                      <wps:cNvSpPr/>
-                      <wps:spPr>
-                        <a:xfrm>
-                          <a:off x="0" y="0"/>
-                          <a:ext cx="914400" cy="914400"/>
-                        </a:xfrm>
-                        <a:prstGeom prst="rect">
-                          <a:avLst/>
-                        </a:prstGeom>
-                      </wps:spPr>
-                      <wps:style>
-                        <a:lnRef idx="2">
-                          <a:schemeClr val="accent6"/>
-                        </a:lnRef>
-                        <a:fillRef idx="1">
-                          <a:schemeClr val="lt1"/>
-                        </a:fillRef>
-                        <a:effectRef idx="0">
-                          <a:schemeClr val="accent6"/>
-                        </a:effectRef>
-                        <a:fontRef idx="minor">
-                          <a:schemeClr val="dk1"/>
-                        </a:fontRef>
-                      </wps:style>
-                      <wps:bodyPr rot="0" spcFirstLastPara="0" vertOverflow="overflow" horzOverflow="overflow" vert="horz" wrap="square" lIns="91440" tIns="45720" rIns="91440" bIns="45720" numCol="1" spcCol="0" rtlCol="0" fromWordArt="0" anchor="ctr" anchorCtr="0" forceAA="0" compatLnSpc="1">
-                        <a:prstTxWarp prst="textNoShape">
-                          <a:avLst/>
-                        </a:prstTxWarp>
-                        <a:noAutofit/>
-                      </wps:bodyPr>
-                    </wps:wsp>
-                  </a:graphicData>
-                </a:graphic>
-              </wp:anchor>
-            </w:drawing>
-          </mc:Choice>
-          <mc:Fallback>
-            <w:pict>
-              <v:rect w14:anchorId="0ABC1985" id="Rectángulo 2" o:spid="_x0000_s1026" style="position:absolute;margin-left:296.7pt;margin-top:48.15pt;width:1in;height:1in;z-index:251660288;visibility:visible;mso-wrap-style:square;mso-wrap-distance-left:9pt;mso-wrap-distance-top:0;mso-wrap-distance-right:9pt;mso-wrap-distance-bottom:0;mso-position-horizontal:absolute;mso-position-horizontal-relative:text;mso-position-vertical:absolute;mso-position-vertical-relative:text;v-text-anchor:middle" o:gfxdata="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" fillcolor="white [3201]" strokecolor="#70ad47 [3209]" strokeweight="1pt"/>
-            </w:pict>
-          </mc:Fallback>
-        </mc:AlternateContent>
-      </w:r>
-      <w:r>
-        <w:rPr>
-          <w:noProof/>
-          <w:lang w:val="es-CO"/>
-        </w:rPr>
-        <mc:AlternateContent>
-          <mc:Choice Requires="wps">
-            <w:drawing>
-              <wp:anchor distT="0" distB="0" distL="114300" distR="114300" simplePos="0" relativeHeight="251659264" behindDoc="0" locked="0" layoutInCell="1" allowOverlap="1" wp14:anchorId="252BC596" wp14:editId="5E235267">
-                <wp:simplePos x="0" y="0"/>
-                <wp:positionH relativeFrom="column">
-                  <wp:posOffset>920115</wp:posOffset>
-                </wp:positionH>
-                <wp:positionV relativeFrom="paragraph">
-                  <wp:posOffset>1535430</wp:posOffset>
-                </wp:positionV>
-                <wp:extent cx="3638550" cy="19050"/>
-                <wp:effectExtent l="0" t="0" r="19050" b="19050"/>
-                <wp:wrapNone/>
-                <wp:docPr id="1" name="Conector recto 1"/>
-                <wp:cNvGraphicFramePr/>
-                <a:graphic xmlns:a="http://schemas.openxmlformats.org/drawingml/2006/main">
-                  <a:graphicData uri="http://schemas.microsoft.com/office/word/2010/wordprocessingShape">
-                    <wps:wsp>
-                      <wps:cNvCnPr/>
-                      <wps:spPr>
-                        <a:xfrm flipV="1">
-                          <a:off x="0" y="0"/>
-                          <a:ext cx="3638550" cy="19050"/>
-                        </a:xfrm>
-                        <a:prstGeom prst="line">
-                          <a:avLst/>
-                        </a:prstGeom>
-                      </wps:spPr>
-                      <wps:style>
-                        <a:lnRef idx="3">
-                          <a:schemeClr val="dk1"/>
-                        </a:lnRef>
-                        <a:fillRef idx="0">
-                          <a:schemeClr val="dk1"/>
-                        </a:fillRef>
-                        <a:effectRef idx="2">
-                          <a:schemeClr val="dk1"/>
-                        </a:effectRef>
-                        <a:fontRef idx="minor">
-                          <a:schemeClr val="tx1"/>
-                        </a:fontRef>
-                      </wps:style>
-                      <wps:bodyPr/>
-                    </wps:wsp>
-                  </a:graphicData>
-                </a:graphic>
-              </wp:anchor>
-            </w:drawing>
-          </mc:Choice>
-          <mc:Fallback>
-            <w:pict>
-              <v:line w14:anchorId="54B6869F" id="Conector recto 1" o:spid="_x0000_s1026" style="position:absolute;flip:y;z-index:251659264;visibility:visible;mso-wrap-style:square;mso-wrap-distance-left:9pt;mso-wrap-distance-top:0;mso-wrap-distance-right:9pt;mso-wrap-distance-bottom:0;mso-position-horizontal:absolute;mso-position-horizontal-relative:text;mso-position-vertical:absolute;mso-position-vertical-relative:text" from="72.45pt,120.9pt" to="358.95pt,122.4pt" o:gfxdata="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" strokecolor="black [3200]" strokeweight="1.5pt">
-                <v:stroke joinstyle="miter"/>
-              </v:line>
-            </w:pict>
-          </mc:Fallback>
-        </mc:AlternateContent>
-      </w:r>
+        <w:drawing>
+          <wp:inline distT="0" distB="0" distL="0" distR="0" wp14:anchorId="54E87135" wp14:editId="744BD82A">
+            <wp:extent cx="4000500" cy="2457274"/>
+            <wp:effectExtent l="0" t="0" r="0" b="635"/>
+            <wp:docPr id="6" name="Imagen 6"/>
+            <wp:cNvGraphicFramePr>
+              <a:graphicFrameLocks xmlns:a="http://schemas.openxmlformats.org/drawingml/2006/main" noChangeAspect="1"/>
+            </wp:cNvGraphicFramePr>
+            <a:graphic xmlns:a="http://schemas.openxmlformats.org/drawingml/2006/main">
+              <a:graphicData uri="http://schemas.openxmlformats.org/drawingml/2006/picture">
+                <pic:pic xmlns:pic="http://schemas.openxmlformats.org/drawingml/2006/picture">
+                  <pic:nvPicPr>
+                    <pic:cNvPr id="0" name="Picture 2"/>
+                    <pic:cNvPicPr>
+                      <a:picLocks noChangeAspect="1" noChangeArrowheads="1"/>
+                    </pic:cNvPicPr>
+                  </pic:nvPicPr>
+                  <pic:blipFill>
+                    <a:blip r:embed="rId6">
+                      <a:extLst>
+                        <a:ext uri="{28A0092B-C50C-407E-A947-70E740481C1C}">
+                          <a14:useLocalDpi xmlns:a14="http://schemas.microsoft.com/office/drawing/2010/main" val="0"/>
+                        </a:ext>
+                      </a:extLst>
+                    </a:blip>
+                    <a:srcRect/>
+                    <a:stretch>
+                      <a:fillRect/>
+                    </a:stretch>
+                  </pic:blipFill>
+                  <pic:spPr bwMode="auto">
+                    <a:xfrm>
+                      <a:off x="0" y="0"/>
+                      <a:ext cx="4092961" cy="2514068"/>
+                    </a:xfrm>
+                    <a:prstGeom prst="rect">
+                      <a:avLst/>
+                    </a:prstGeom>
+                    <a:noFill/>
+                    <a:ln>
+                      <a:noFill/>
+                    </a:ln>
+                  </pic:spPr>
+                </pic:pic>
+              </a:graphicData>
+            </a:graphic>
+          </wp:inline>
+        </w:drawing>
+      </w:r>
+    </w:p>
+    <w:p>
+      <w:pPr>
+        <w:rPr>
+          <w:lang w:val="es-CO"/>
+        </w:rPr>
+      </w:pPr>
+      <w:r>
+        <w:rPr>
+          <w:lang w:val="es-CO"/>
+        </w:rPr>
+        <w:t>SI D DEFIENDE=TRUE</w:t>
+      </w:r>
+    </w:p>
+    <w:p>
+      <w:pPr>
+        <w:rPr>
+          <w:lang w:val="es-CO"/>
+        </w:rPr>
+      </w:pPr>
+      <w:r>
+        <w:rPr>
+          <w:lang w:val="es-CO"/>
+        </w:rPr>
+        <w:t>SI O NO ATACA=FALSE</w:t>
+      </w:r>
+    </w:p>
+    <w:p>
+      <w:pPr>
+        <w:rPr>
+          <w:lang w:val="es-CO"/>
+        </w:rPr>
+      </w:pPr>
+      <w:r>
+        <w:rPr>
+          <w:lang w:val="es-CO"/>
+        </w:rPr>
+        <w:t>SI D NO DEFIENDE=FALSE</w:t>
+      </w:r>
+    </w:p>
+    <w:p>
+      <w:pPr>
+        <w:jc w:val="right"/>
+        <w:rPr>
+          <w:lang w:val="es-CO"/>
+        </w:rPr>
+      </w:pPr>
+    </w:p>
+    <w:p>
+      <w:pPr>
+        <w:rPr>
+          <w:lang w:val="es-CO"/>
+        </w:rPr>
+      </w:pPr>
     </w:p>
     <w:sectPr>
       <w:pgSz w:w="12240" w:h="15840"/>
@@ -1326,7 +1299,7 @@
 </file>
 
 <file path=customXml/itemProps1.xml><?xml version="1.0" encoding="utf-8"?>
-<ds:datastoreItem xmlns:ds="http://schemas.openxmlformats.org/officeDocument/2006/customXml" ds:itemID="{1E1224D7-D235-4A92-B965-E2C259EB381D}">
+<ds:datastoreItem xmlns:ds="http://schemas.openxmlformats.org/officeDocument/2006/customXml" ds:itemID="{039F9150-7A30-4E20-8397-6CDD0C265D93}">
   <ds:schemaRefs>
     <ds:schemaRef ds:uri="http://schemas.openxmlformats.org/officeDocument/2006/bibliography"/>
   </ds:schemaRefs>

</xml_diff>

<commit_message>
Quinto commit luego de una hora y quince minutos de iniciar el parcial.
</commit_message>
<xml_diff>
--- a/Analisis del problema.docx
+++ b/Analisis del problema.docx
@@ -544,6 +544,278 @@
         </w:rPr>
         <w:t>SI D NO DEFIENDE=FALSE</w:t>
       </w:r>
+    </w:p>
+    <w:p>
+      <w:pPr>
+        <w:rPr>
+          <w:lang w:val="es-CO"/>
+        </w:rPr>
+      </w:pPr>
+    </w:p>
+    <w:p>
+      <w:pPr>
+        <w:rPr>
+          <w:lang w:val="es-CO"/>
+        </w:rPr>
+      </w:pPr>
+      <w:r>
+        <w:rPr>
+          <w:lang w:val="es-CO"/>
+        </w:rPr>
+        <w:t>X=</w:t>
+      </w:r>
+      <w:proofErr w:type="spellStart"/>
+      <w:r>
+        <w:rPr>
+          <w:lang w:val="es-CO"/>
+        </w:rPr>
+        <w:t>Xo+Vt</w:t>
+      </w:r>
+      <w:proofErr w:type="spellEnd"/>
+    </w:p>
+    <w:p>
+      <w:pPr>
+        <w:rPr>
+          <w:lang w:val="es-CO"/>
+        </w:rPr>
+      </w:pPr>
+      <w:r>
+        <w:rPr>
+          <w:lang w:val="es-CO"/>
+        </w:rPr>
+        <w:t>V=</w:t>
+      </w:r>
+      <w:proofErr w:type="spellStart"/>
+      <w:r>
+        <w:rPr>
+          <w:lang w:val="es-CO"/>
+        </w:rPr>
+        <w:t>cte</w:t>
+      </w:r>
+      <w:proofErr w:type="spellEnd"/>
+    </w:p>
+    <w:p>
+      <w:r>
+        <w:t>Y=Yo+Vot</w:t>
+      </w:r>
+      <w:r>
+        <w:t>-</w:t>
+      </w:r>
+      <w:r>
+        <w:t>1/2</w:t>
+      </w:r>
+      <w:r>
+        <w:t>g</w:t>
+      </w:r>
+      <w:r>
+        <w:t>t</w:t>
+      </w:r>
+      <w:r>
+        <w:t>^</w:t>
+      </w:r>
+      <w:r>
+        <w:t>2</w:t>
+      </w:r>
+    </w:p>
+    <w:p>
+      <w:r>
+        <w:t>V=</w:t>
+      </w:r>
+      <w:proofErr w:type="spellStart"/>
+      <w:r>
+        <w:t>vo</w:t>
+      </w:r>
+      <w:r>
+        <w:t>-g</w:t>
+      </w:r>
+      <w:r>
+        <w:t>t</w:t>
+      </w:r>
+      <w:proofErr w:type="spellEnd"/>
+    </w:p>
+    <w:p>
+      <w:pPr>
+        <w:rPr>
+          <w:lang w:val="es-CO"/>
+        </w:rPr>
+      </w:pPr>
+      <w:r>
+        <w:rPr>
+          <w:lang w:val="es-CO"/>
+        </w:rPr>
+        <w:t>SOLUCION</w:t>
+      </w:r>
+      <w:r>
+        <w:rPr>
+          <w:lang w:val="es-CO"/>
+        </w:rPr>
+        <w:t>:</w:t>
+      </w:r>
+    </w:p>
+    <w:p>
+      <w:pPr>
+        <w:rPr>
+          <w:lang w:val="es-CO"/>
+        </w:rPr>
+      </w:pPr>
+      <w:r>
+        <w:rPr>
+          <w:lang w:val="es-CO"/>
+        </w:rPr>
+        <w:t>Primero que me ingresen l</w:t>
+      </w:r>
+      <w:r>
+        <w:rPr>
+          <w:lang w:val="es-CO"/>
+        </w:rPr>
+        <w:t>as coordenadas (</w:t>
+      </w:r>
+      <w:proofErr w:type="gramStart"/>
+      <w:r>
+        <w:rPr>
+          <w:lang w:val="es-CO"/>
+        </w:rPr>
+        <w:t>X,Y</w:t>
+      </w:r>
+      <w:proofErr w:type="gramEnd"/>
+      <w:r>
+        <w:rPr>
+          <w:lang w:val="es-CO"/>
+        </w:rPr>
+        <w:t xml:space="preserve">) donde se encuentran el </w:t>
+      </w:r>
+      <w:r>
+        <w:rPr>
+          <w:lang w:val="es-CO"/>
+        </w:rPr>
+        <w:t>cañón</w:t>
+      </w:r>
+      <w:r>
+        <w:rPr>
+          <w:lang w:val="es-CO"/>
+        </w:rPr>
+        <w:t xml:space="preserve"> O y el </w:t>
+      </w:r>
+      <w:r>
+        <w:rPr>
+          <w:lang w:val="es-CO"/>
+        </w:rPr>
+        <w:t>cañón</w:t>
+      </w:r>
+      <w:r>
+        <w:rPr>
+          <w:lang w:val="es-CO"/>
+        </w:rPr>
+        <w:t xml:space="preserve"> D, </w:t>
+      </w:r>
+    </w:p>
+    <w:p>
+      <w:pPr>
+        <w:rPr>
+          <w:lang w:val="es-CO"/>
+        </w:rPr>
+      </w:pPr>
+      <w:r>
+        <w:rPr>
+          <w:noProof/>
+          <w:lang w:val="es-CO"/>
+        </w:rPr>
+        <w:drawing>
+          <wp:inline distT="0" distB="0" distL="0" distR="0" wp14:anchorId="1A4F064C" wp14:editId="0FB3213C">
+            <wp:extent cx="5600700" cy="2609850"/>
+            <wp:effectExtent l="0" t="0" r="0" b="0"/>
+            <wp:docPr id="7" name="Imagen 7"/>
+            <wp:cNvGraphicFramePr>
+              <a:graphicFrameLocks xmlns:a="http://schemas.openxmlformats.org/drawingml/2006/main" noChangeAspect="1"/>
+            </wp:cNvGraphicFramePr>
+            <a:graphic xmlns:a="http://schemas.openxmlformats.org/drawingml/2006/main">
+              <a:graphicData uri="http://schemas.openxmlformats.org/drawingml/2006/picture">
+                <pic:pic xmlns:pic="http://schemas.openxmlformats.org/drawingml/2006/picture">
+                  <pic:nvPicPr>
+                    <pic:cNvPr id="0" name="Picture 3"/>
+                    <pic:cNvPicPr>
+                      <a:picLocks noChangeAspect="1" noChangeArrowheads="1"/>
+                    </pic:cNvPicPr>
+                  </pic:nvPicPr>
+                  <pic:blipFill>
+                    <a:blip r:embed="rId7">
+                      <a:extLst>
+                        <a:ext uri="{28A0092B-C50C-407E-A947-70E740481C1C}">
+                          <a14:useLocalDpi xmlns:a14="http://schemas.microsoft.com/office/drawing/2010/main" val="0"/>
+                        </a:ext>
+                      </a:extLst>
+                    </a:blip>
+                    <a:srcRect/>
+                    <a:stretch>
+                      <a:fillRect/>
+                    </a:stretch>
+                  </pic:blipFill>
+                  <pic:spPr bwMode="auto">
+                    <a:xfrm>
+                      <a:off x="0" y="0"/>
+                      <a:ext cx="5600700" cy="2609850"/>
+                    </a:xfrm>
+                    <a:prstGeom prst="rect">
+                      <a:avLst/>
+                    </a:prstGeom>
+                    <a:noFill/>
+                    <a:ln>
+                      <a:noFill/>
+                    </a:ln>
+                  </pic:spPr>
+                </pic:pic>
+              </a:graphicData>
+            </a:graphic>
+          </wp:inline>
+        </w:drawing>
+      </w:r>
+    </w:p>
+    <w:p>
+      <w:pPr>
+        <w:rPr>
+          <w:lang w:val="es-CO"/>
+        </w:rPr>
+      </w:pPr>
+      <w:r>
+        <w:rPr>
+          <w:lang w:val="es-CO"/>
+        </w:rPr>
+        <w:lastRenderedPageBreak/>
+        <w:t>Me dicen los parámetros de salida del cañón O luego de un tiempo T=2s</w:t>
+      </w:r>
+    </w:p>
+    <w:p>
+      <w:pPr>
+        <w:rPr>
+          <w:lang w:val="es-CO"/>
+        </w:rPr>
+      </w:pPr>
+      <w:r>
+        <w:rPr>
+          <w:lang w:val="es-CO"/>
+        </w:rPr>
+        <w:t>El cañón D tarda 0.5s en disparar luego de recibir los datos</w:t>
+      </w:r>
+    </w:p>
+    <w:p>
+      <w:pPr>
+        <w:rPr>
+          <w:lang w:val="es-CO"/>
+        </w:rPr>
+      </w:pPr>
+      <w:r>
+        <w:rPr>
+          <w:lang w:val="es-CO"/>
+        </w:rPr>
+        <w:t>Primero debo esperar a que el infiltrado me diga los parámetros de salida del cañón O para ver si en realidad es una amenaza, ya que se puede dar que con los parámetros de salida del cañón O, la bala no tenga la suficiente fuerza para impactar y dañar mi cañón defensivo</w:t>
+      </w:r>
+    </w:p>
+    <w:p>
+      <w:pPr>
+        <w:rPr>
+          <w:lang w:val="es-CO"/>
+        </w:rPr>
+      </w:pPr>
     </w:p>
     <w:p>
       <w:pPr>
@@ -1299,7 +1571,7 @@
 </file>
 
 <file path=customXml/itemProps1.xml><?xml version="1.0" encoding="utf-8"?>
-<ds:datastoreItem xmlns:ds="http://schemas.openxmlformats.org/officeDocument/2006/customXml" ds:itemID="{039F9150-7A30-4E20-8397-6CDD0C265D93}">
+<ds:datastoreItem xmlns:ds="http://schemas.openxmlformats.org/officeDocument/2006/customXml" ds:itemID="{B7A94AB6-12EE-44F5-851D-2AEAC54ECAE3}">
   <ds:schemaRefs>
     <ds:schemaRef ds:uri="http://schemas.openxmlformats.org/officeDocument/2006/bibliography"/>
   </ds:schemaRefs>

</xml_diff>

<commit_message>
Sexto commit luego de 1 hora con 30 minutos de iniciado el parcial.
</commit_message>
<xml_diff>
--- a/Analisis del problema.docx
+++ b/Analisis del problema.docx
@@ -807,7 +807,69 @@
         <w:rPr>
           <w:lang w:val="es-CO"/>
         </w:rPr>
-        <w:t>Primero debo esperar a que el infiltrado me diga los parámetros de salida del cañón O para ver si en realidad es una amenaza, ya que se puede dar que con los parámetros de salida del cañón O, la bala no tenga la suficiente fuerza para impactar y dañar mi cañón defensivo</w:t>
+        <w:t>Primero debo esperar a que el infiltrado me diga los parámetros de salida del cañón O para ver si en realidad es una amenaza, ya que se puede dar que con los parámetros de salida del cañón O, la bala no tenga la suficiente fuerza para impactar</w:t>
+      </w:r>
+      <w:r>
+        <w:rPr>
+          <w:lang w:val="es-CO"/>
+        </w:rPr>
+        <w:t xml:space="preserve"> o estar a rango</w:t>
+      </w:r>
+      <w:r>
+        <w:rPr>
+          <w:lang w:val="es-CO"/>
+        </w:rPr>
+        <w:t xml:space="preserve"> </w:t>
+      </w:r>
+      <w:r>
+        <w:rPr>
+          <w:lang w:val="es-CO"/>
+        </w:rPr>
+        <w:t>de</w:t>
+      </w:r>
+      <w:r>
+        <w:rPr>
+          <w:lang w:val="es-CO"/>
+        </w:rPr>
+        <w:t xml:space="preserve"> dañar mi cañón defensivo</w:t>
+      </w:r>
+      <w:r>
+        <w:rPr>
+          <w:lang w:val="es-CO"/>
+        </w:rPr>
+        <w:t xml:space="preserve"> y para no gastar una bala innecesariamente no habría necesidad de disparar.</w:t>
+      </w:r>
+    </w:p>
+    <w:p>
+      <w:pPr>
+        <w:rPr>
+          <w:lang w:val="es-CO"/>
+        </w:rPr>
+      </w:pPr>
+      <w:r>
+        <w:rPr>
+          <w:lang w:val="es-CO"/>
+        </w:rPr>
+        <w:t xml:space="preserve">Si con los parámetros de salida del cañón O, analizo que verdaderamente puede ser una amenaza, debo determinar </w:t>
+      </w:r>
+      <w:r>
+        <w:rPr>
+          <w:lang w:val="es-CO"/>
+        </w:rPr>
+        <w:t>en qué lugar podría impactar la bala, luego de tener el valor, darle la indicación a mi cañón defensivo que prepare una bala para detener la bala del cañón O sin que el impacto dañe la integridad de ambos cañones.</w:t>
+      </w:r>
+    </w:p>
+    <w:p>
+      <w:pPr>
+        <w:rPr>
+          <w:lang w:val="es-CO"/>
+        </w:rPr>
+      </w:pPr>
+      <w:r>
+        <w:rPr>
+          <w:lang w:val="es-CO"/>
+        </w:rPr>
+        <w:t>Debo determinar que el rango de explosión no dañe ninguno de los dos cañones.</w:t>
       </w:r>
     </w:p>
     <w:p>
@@ -1571,7 +1633,7 @@
 </file>
 
 <file path=customXml/itemProps1.xml><?xml version="1.0" encoding="utf-8"?>
-<ds:datastoreItem xmlns:ds="http://schemas.openxmlformats.org/officeDocument/2006/customXml" ds:itemID="{B7A94AB6-12EE-44F5-851D-2AEAC54ECAE3}">
+<ds:datastoreItem xmlns:ds="http://schemas.openxmlformats.org/officeDocument/2006/customXml" ds:itemID="{95ED50CD-9C4F-4EF8-ABF6-C9E599B083BA}">
   <ds:schemaRefs>
     <ds:schemaRef ds:uri="http://schemas.openxmlformats.org/officeDocument/2006/bibliography"/>
   </ds:schemaRefs>

</xml_diff>